<commit_message>
Updated the GDD again
</commit_message>
<xml_diff>
--- a/GDD/Game Design Document.docx
+++ b/GDD/Game Design Document.docx
@@ -386,8 +386,18 @@
           <w:sz w:val="32"/>
           <w:szCs w:val="32"/>
         </w:rPr>
-        <w:t>Gian Marlo Sobrevinas</w:t>
-      </w:r>
+        <w:t xml:space="preserve">Gian Marlo </w:t>
+      </w:r>
+      <w:proofErr w:type="spellStart"/>
+      <w:r>
+        <w:rPr>
+          <w:rFonts w:cs="Arial"/>
+          <w:sz w:val="32"/>
+          <w:szCs w:val="32"/>
+        </w:rPr>
+        <w:t>Sobrevinas</w:t>
+      </w:r>
+      <w:proofErr w:type="spellEnd"/>
     </w:p>
     <w:p>
       <w:pPr>
@@ -3031,7 +3041,71 @@
           <w:rFonts w:ascii="Arial" w:eastAsia="Times New Roman" w:hAnsi="Arial" w:cs="Times New Roman"/>
           <w:color w:val="auto"/>
         </w:rPr>
-        <w:t>This project, “Resurrection: Melodie” is being developed for Holy Grape Productions, a game development studio that was founded recently by Hundotte, a music composer, and game developer. The client previously worked on several projects under Rayark, a video game company that made the hit Rhythm games Deemo and Cytus. The studio has a vision of becoming a leader in narrative-driven games, with a long-term goal of expanding its portfolio to appeal to a global audience while exploring different themes, such as music, artistic expression, humanity, and imagination.</w:t>
+        <w:t xml:space="preserve">This project, “Resurrection: Melodie” is being developed for Holy Grape Productions, a game development studio that was founded recently by </w:t>
+      </w:r>
+      <w:proofErr w:type="spellStart"/>
+      <w:r>
+        <w:rPr>
+          <w:rFonts w:ascii="Arial" w:eastAsia="Times New Roman" w:hAnsi="Arial" w:cs="Times New Roman"/>
+          <w:color w:val="auto"/>
+        </w:rPr>
+        <w:t>Hundotte</w:t>
+      </w:r>
+      <w:proofErr w:type="spellEnd"/>
+      <w:r>
+        <w:rPr>
+          <w:rFonts w:ascii="Arial" w:eastAsia="Times New Roman" w:hAnsi="Arial" w:cs="Times New Roman"/>
+          <w:color w:val="auto"/>
+        </w:rPr>
+        <w:t xml:space="preserve">, a music composer, and game developer. The client previously worked on several projects under </w:t>
+      </w:r>
+      <w:proofErr w:type="spellStart"/>
+      <w:r>
+        <w:rPr>
+          <w:rFonts w:ascii="Arial" w:eastAsia="Times New Roman" w:hAnsi="Arial" w:cs="Times New Roman"/>
+          <w:color w:val="auto"/>
+        </w:rPr>
+        <w:t>Rayark</w:t>
+      </w:r>
+      <w:proofErr w:type="spellEnd"/>
+      <w:r>
+        <w:rPr>
+          <w:rFonts w:ascii="Arial" w:eastAsia="Times New Roman" w:hAnsi="Arial" w:cs="Times New Roman"/>
+          <w:color w:val="auto"/>
+        </w:rPr>
+        <w:t xml:space="preserve">, a video game company that made the hit Rhythm games </w:t>
+      </w:r>
+      <w:proofErr w:type="spellStart"/>
+      <w:r>
+        <w:rPr>
+          <w:rFonts w:ascii="Arial" w:eastAsia="Times New Roman" w:hAnsi="Arial" w:cs="Times New Roman"/>
+          <w:color w:val="auto"/>
+        </w:rPr>
+        <w:t>Deemo</w:t>
+      </w:r>
+      <w:proofErr w:type="spellEnd"/>
+      <w:r>
+        <w:rPr>
+          <w:rFonts w:ascii="Arial" w:eastAsia="Times New Roman" w:hAnsi="Arial" w:cs="Times New Roman"/>
+          <w:color w:val="auto"/>
+        </w:rPr>
+        <w:t xml:space="preserve"> and </w:t>
+      </w:r>
+      <w:proofErr w:type="spellStart"/>
+      <w:r>
+        <w:rPr>
+          <w:rFonts w:ascii="Arial" w:eastAsia="Times New Roman" w:hAnsi="Arial" w:cs="Times New Roman"/>
+          <w:color w:val="auto"/>
+        </w:rPr>
+        <w:t>Cytus</w:t>
+      </w:r>
+      <w:proofErr w:type="spellEnd"/>
+      <w:r>
+        <w:rPr>
+          <w:rFonts w:ascii="Arial" w:eastAsia="Times New Roman" w:hAnsi="Arial" w:cs="Times New Roman"/>
+          <w:color w:val="auto"/>
+        </w:rPr>
+        <w:t>. The studio has a vision of becoming a leader in narrative-driven games, with a long-term goal of expanding its portfolio to appeal to a global audience while exploring different themes, such as music, artistic expression, humanity, and imagination.</w:t>
       </w:r>
     </w:p>
     <w:p>
@@ -3819,7 +3893,25 @@
           <w:sz w:val="26"/>
           <w:szCs w:val="26"/>
         </w:rPr>
-        <w:t xml:space="preserve">team is tasked with meanwhile would be based on Xnode, a </w:t>
+        <w:t xml:space="preserve">team is tasked with meanwhile would be based on </w:t>
+      </w:r>
+      <w:proofErr w:type="spellStart"/>
+      <w:r>
+        <w:rPr>
+          <w:rFonts w:cs="Arial"/>
+          <w:sz w:val="26"/>
+          <w:szCs w:val="26"/>
+        </w:rPr>
+        <w:t>Xnode</w:t>
+      </w:r>
+      <w:proofErr w:type="spellEnd"/>
+      <w:r>
+        <w:rPr>
+          <w:rFonts w:cs="Arial"/>
+          <w:sz w:val="26"/>
+          <w:szCs w:val="26"/>
+        </w:rPr>
+        <w:t xml:space="preserve">, a </w:t>
       </w:r>
       <w:r>
         <w:rPr>
@@ -3923,7 +4015,43 @@
           <w:sz w:val="26"/>
           <w:szCs w:val="26"/>
         </w:rPr>
-        <w:t xml:space="preserve"> of October 2021. Takt Op. Symphony has garnered a lot of attention for its dedication to classical music and high-quality artwork, with the game featuring compositions from renowned pieces by Tchaikovsky, Mozart, Beethoven, and many more. These musical pieces are integrated into characters known as Musicarts. These Musicarts are characters players use in battle to fight enemies</w:t>
+        <w:t xml:space="preserve"> of October 2021. Takt Op. Symphony has garnered a lot of attention for its dedication to classical music and high-quality artwork, with the game featuring compositions from renowned pieces by Tchaikovsky, Mozart, Beethoven, and many more. These musical pieces are integrated into characters known as </w:t>
+      </w:r>
+      <w:proofErr w:type="spellStart"/>
+      <w:r>
+        <w:rPr>
+          <w:rFonts w:cs="Arial"/>
+          <w:sz w:val="26"/>
+          <w:szCs w:val="26"/>
+        </w:rPr>
+        <w:t>Musicarts</w:t>
+      </w:r>
+      <w:proofErr w:type="spellEnd"/>
+      <w:r>
+        <w:rPr>
+          <w:rFonts w:cs="Arial"/>
+          <w:sz w:val="26"/>
+          <w:szCs w:val="26"/>
+        </w:rPr>
+        <w:t xml:space="preserve">. These </w:t>
+      </w:r>
+      <w:proofErr w:type="spellStart"/>
+      <w:r>
+        <w:rPr>
+          <w:rFonts w:cs="Arial"/>
+          <w:sz w:val="26"/>
+          <w:szCs w:val="26"/>
+        </w:rPr>
+        <w:t>Musicarts</w:t>
+      </w:r>
+      <w:proofErr w:type="spellEnd"/>
+      <w:r>
+        <w:rPr>
+          <w:rFonts w:cs="Arial"/>
+          <w:sz w:val="26"/>
+          <w:szCs w:val="26"/>
+        </w:rPr>
+        <w:t xml:space="preserve"> are characters players use in battle to fight enemies</w:t>
       </w:r>
       <w:sdt>
         <w:sdtPr>
@@ -4128,7 +4256,16 @@
           <w:sz w:val="26"/>
           <w:szCs w:val="26"/>
         </w:rPr>
-        <w:t>“Gakstr</w:t>
+        <w:t>“</w:t>
+      </w:r>
+      <w:proofErr w:type="spellStart"/>
+      <w:r>
+        <w:rPr>
+          <w:rFonts w:cs="Arial"/>
+          <w:sz w:val="26"/>
+          <w:szCs w:val="26"/>
+        </w:rPr>
+        <w:t>Gakstr</w:t>
       </w:r>
       <w:r>
         <w:rPr>
@@ -4138,6 +4275,7 @@
         </w:rPr>
         <w:t>福</w:t>
       </w:r>
+      <w:proofErr w:type="spellEnd"/>
       <w:r>
         <w:rPr>
           <w:rFonts w:eastAsia="MS Gothic" w:cs="Arial"/>
@@ -4217,7 +4355,25 @@
           <w:sz w:val="26"/>
           <w:szCs w:val="26"/>
         </w:rPr>
-        <w:t xml:space="preserve">The article by The Danime Times contains most of his thoughts as someone who played the game for half a year. The author noted that the game captivates the </w:t>
+        <w:t xml:space="preserve">The article by The </w:t>
+      </w:r>
+      <w:proofErr w:type="spellStart"/>
+      <w:r>
+        <w:rPr>
+          <w:rFonts w:cs="Arial"/>
+          <w:sz w:val="26"/>
+          <w:szCs w:val="26"/>
+        </w:rPr>
+        <w:t>Danime</w:t>
+      </w:r>
+      <w:proofErr w:type="spellEnd"/>
+      <w:r>
+        <w:rPr>
+          <w:rFonts w:cs="Arial"/>
+          <w:sz w:val="26"/>
+          <w:szCs w:val="26"/>
+        </w:rPr>
+        <w:t xml:space="preserve"> Times contains most of his thoughts as someone who played the game for half a year. The author noted that the game captivates the </w:t>
       </w:r>
       <w:r>
         <w:rPr>
@@ -4437,15 +4593,51 @@
           <w:sz w:val="26"/>
           <w:szCs w:val="26"/>
         </w:rPr>
-        <w:t xml:space="preserve">can listen for events, get a value of a variable, modify a component of a GameObject, </w:t>
-      </w:r>
-      <w:r>
-        <w:rPr>
-          <w:rFonts w:cs="Arial"/>
-          <w:sz w:val="26"/>
-          <w:szCs w:val="26"/>
-        </w:rPr>
-        <w:t>spawn GameObjects, delete them, and many more. These nodes appear as blocks in a Graph Editor</w:t>
+        <w:t xml:space="preserve">can listen for events, get a value of a variable, modify a component of a </w:t>
+      </w:r>
+      <w:proofErr w:type="spellStart"/>
+      <w:r>
+        <w:rPr>
+          <w:rFonts w:cs="Arial"/>
+          <w:sz w:val="26"/>
+          <w:szCs w:val="26"/>
+        </w:rPr>
+        <w:t>GameObject</w:t>
+      </w:r>
+      <w:proofErr w:type="spellEnd"/>
+      <w:r>
+        <w:rPr>
+          <w:rFonts w:cs="Arial"/>
+          <w:sz w:val="26"/>
+          <w:szCs w:val="26"/>
+        </w:rPr>
+        <w:t xml:space="preserve">, </w:t>
+      </w:r>
+      <w:r>
+        <w:rPr>
+          <w:rFonts w:cs="Arial"/>
+          <w:sz w:val="26"/>
+          <w:szCs w:val="26"/>
+        </w:rPr>
+        <w:t xml:space="preserve">spawn </w:t>
+      </w:r>
+      <w:proofErr w:type="spellStart"/>
+      <w:r>
+        <w:rPr>
+          <w:rFonts w:cs="Arial"/>
+          <w:sz w:val="26"/>
+          <w:szCs w:val="26"/>
+        </w:rPr>
+        <w:t>GameObjects</w:t>
+      </w:r>
+      <w:proofErr w:type="spellEnd"/>
+      <w:r>
+        <w:rPr>
+          <w:rFonts w:cs="Arial"/>
+          <w:sz w:val="26"/>
+          <w:szCs w:val="26"/>
+        </w:rPr>
+        <w:t>, delete them, and many more. These nodes appear as blocks in a Graph Editor</w:t>
       </w:r>
       <w:r>
         <w:rPr>
@@ -4547,6 +4739,7 @@
           <w:szCs w:val="26"/>
         </w:rPr>
       </w:pPr>
+      <w:proofErr w:type="spellStart"/>
       <w:r>
         <w:rPr>
           <w:rFonts w:cs="Arial"/>
@@ -4557,22 +4750,33 @@
         </w:rPr>
         <w:t>Xnode</w:t>
       </w:r>
-    </w:p>
-    <w:p>
-      <w:pPr>
-        <w:rPr>
-          <w:rFonts w:cs="Arial"/>
-          <w:sz w:val="26"/>
-          <w:szCs w:val="26"/>
-        </w:rPr>
-      </w:pPr>
-      <w:r>
-        <w:rPr>
-          <w:rFonts w:cs="Arial"/>
-          <w:sz w:val="26"/>
-          <w:szCs w:val="26"/>
-        </w:rPr>
-        <w:t xml:space="preserve">Xnode is a </w:t>
+      <w:proofErr w:type="spellEnd"/>
+    </w:p>
+    <w:p>
+      <w:pPr>
+        <w:rPr>
+          <w:rFonts w:cs="Arial"/>
+          <w:sz w:val="26"/>
+          <w:szCs w:val="26"/>
+        </w:rPr>
+      </w:pPr>
+      <w:proofErr w:type="spellStart"/>
+      <w:r>
+        <w:rPr>
+          <w:rFonts w:cs="Arial"/>
+          <w:sz w:val="26"/>
+          <w:szCs w:val="26"/>
+        </w:rPr>
+        <w:t>Xnode</w:t>
+      </w:r>
+      <w:proofErr w:type="spellEnd"/>
+      <w:r>
+        <w:rPr>
+          <w:rFonts w:cs="Arial"/>
+          <w:sz w:val="26"/>
+          <w:szCs w:val="26"/>
+        </w:rPr>
+        <w:t xml:space="preserve"> is a </w:t>
       </w:r>
       <w:r>
         <w:rPr>
@@ -4702,8 +4906,18 @@
           <w:sz w:val="26"/>
           <w:szCs w:val="26"/>
         </w:rPr>
-        <w:t xml:space="preserve"> Due to its flexibi</w:t>
-      </w:r>
+        <w:t xml:space="preserve"> Due to its </w:t>
+      </w:r>
+      <w:proofErr w:type="spellStart"/>
+      <w:r>
+        <w:rPr>
+          <w:rFonts w:cs="Arial"/>
+          <w:sz w:val="26"/>
+          <w:szCs w:val="26"/>
+        </w:rPr>
+        <w:t>flexibi</w:t>
+      </w:r>
+      <w:proofErr w:type="spellEnd"/>
     </w:p>
     <w:p>
       <w:pPr>
@@ -5065,12 +5279,21 @@
           <w:szCs w:val="26"/>
         </w:rPr>
       </w:pPr>
-      <w:r>
-        <w:rPr>
-          <w:sz w:val="26"/>
-          <w:szCs w:val="26"/>
-        </w:rPr>
-        <w:t>Gacha, Turn-based strategy, JRPG, Visual Novel</w:t>
+      <w:proofErr w:type="spellStart"/>
+      <w:r>
+        <w:rPr>
+          <w:sz w:val="26"/>
+          <w:szCs w:val="26"/>
+        </w:rPr>
+        <w:t>Gacha</w:t>
+      </w:r>
+      <w:proofErr w:type="spellEnd"/>
+      <w:r>
+        <w:rPr>
+          <w:sz w:val="26"/>
+          <w:szCs w:val="26"/>
+        </w:rPr>
+        <w:t>, Turn-based strategy, JRPG, Visual Novel</w:t>
       </w:r>
       <w:bookmarkStart w:id="13" w:name="_Toc179463726"/>
     </w:p>
@@ -5110,7 +5333,25 @@
           <w:sz w:val="26"/>
           <w:szCs w:val="26"/>
         </w:rPr>
-        <w:t>The target market of the game are young adult visual novel fans, gacha fans, as well as classical music enthusiasts.</w:t>
+        <w:t xml:space="preserve">The target market of the game are young adult visual novel fans, </w:t>
+      </w:r>
+      <w:proofErr w:type="spellStart"/>
+      <w:r>
+        <w:rPr>
+          <w:rFonts w:cs="Arial"/>
+          <w:sz w:val="26"/>
+          <w:szCs w:val="26"/>
+        </w:rPr>
+        <w:t>gacha</w:t>
+      </w:r>
+      <w:proofErr w:type="spellEnd"/>
+      <w:r>
+        <w:rPr>
+          <w:rFonts w:cs="Arial"/>
+          <w:sz w:val="26"/>
+          <w:szCs w:val="26"/>
+        </w:rPr>
+        <w:t xml:space="preserve"> fans, as well as classical music enthusiasts.</w:t>
       </w:r>
     </w:p>
     <w:p>
@@ -8280,8 +8521,18 @@
                 <w:sz w:val="26"/>
                 <w:szCs w:val="26"/>
               </w:rPr>
-              <w:t>Gian Marlo Sobrevinas</w:t>
-            </w:r>
+              <w:t xml:space="preserve">Gian Marlo </w:t>
+            </w:r>
+            <w:proofErr w:type="spellStart"/>
+            <w:r>
+              <w:rPr>
+                <w:rFonts w:cs="Arial"/>
+                <w:sz w:val="26"/>
+                <w:szCs w:val="26"/>
+              </w:rPr>
+              <w:t>Sobrevinas</w:t>
+            </w:r>
+            <w:proofErr w:type="spellEnd"/>
             <w:r>
               <w:rPr>
                 <w:rFonts w:cs="Arial"/>
@@ -8328,6 +8579,32 @@
                 <w:szCs w:val="26"/>
               </w:rPr>
             </w:pPr>
+            <w:r>
+              <w:rPr>
+                <w:rFonts w:cs="Arial"/>
+                <w:sz w:val="26"/>
+                <w:szCs w:val="26"/>
+              </w:rPr>
+              <w:t xml:space="preserve">Gian Marlo </w:t>
+            </w:r>
+            <w:proofErr w:type="spellStart"/>
+            <w:r>
+              <w:rPr>
+                <w:rFonts w:cs="Arial"/>
+                <w:sz w:val="26"/>
+                <w:szCs w:val="26"/>
+              </w:rPr>
+              <w:t>Sobrevinas</w:t>
+            </w:r>
+            <w:proofErr w:type="spellEnd"/>
+            <w:r>
+              <w:rPr>
+                <w:rFonts w:cs="Arial"/>
+                <w:sz w:val="26"/>
+                <w:szCs w:val="26"/>
+              </w:rPr>
+              <w:t xml:space="preserve"> and John Bernard Durano</w:t>
+            </w:r>
           </w:p>
         </w:tc>
       </w:tr>
@@ -8372,8 +8649,18 @@
                 <w:sz w:val="26"/>
                 <w:szCs w:val="26"/>
               </w:rPr>
-              <w:t>David Aldwin Deguzman and Gian Marlo Sobrevinas</w:t>
-            </w:r>
+              <w:t xml:space="preserve">David Aldwin Deguzman and Gian Marlo </w:t>
+            </w:r>
+            <w:proofErr w:type="spellStart"/>
+            <w:r>
+              <w:rPr>
+                <w:rFonts w:cs="Arial"/>
+                <w:sz w:val="26"/>
+                <w:szCs w:val="26"/>
+              </w:rPr>
+              <w:t>Sobrevinas</w:t>
+            </w:r>
+            <w:proofErr w:type="spellEnd"/>
           </w:p>
         </w:tc>
       </w:tr>
@@ -8418,8 +8705,18 @@
                 <w:sz w:val="26"/>
                 <w:szCs w:val="26"/>
               </w:rPr>
-              <w:t>David Aldwin Deguzman and Gian Marlo Sobrevinas</w:t>
-            </w:r>
+              <w:t xml:space="preserve">David Aldwin Deguzman and Gian Marlo </w:t>
+            </w:r>
+            <w:proofErr w:type="spellStart"/>
+            <w:r>
+              <w:rPr>
+                <w:rFonts w:cs="Arial"/>
+                <w:sz w:val="26"/>
+                <w:szCs w:val="26"/>
+              </w:rPr>
+              <w:t>Sobrevinas</w:t>
+            </w:r>
+            <w:proofErr w:type="spellEnd"/>
           </w:p>
         </w:tc>
       </w:tr>
@@ -8734,8 +9031,17 @@
                 <w:rFonts w:ascii="Arial" w:hAnsi="Arial" w:cs="Arial"/>
                 <w:color w:val="auto"/>
               </w:rPr>
-              <w:t>Gian Marlo Sobrevinas</w:t>
-            </w:r>
+              <w:t xml:space="preserve">Gian Marlo </w:t>
+            </w:r>
+            <w:proofErr w:type="spellStart"/>
+            <w:r>
+              <w:rPr>
+                <w:rFonts w:ascii="Arial" w:hAnsi="Arial" w:cs="Arial"/>
+                <w:color w:val="auto"/>
+              </w:rPr>
+              <w:t>Sobrevinas</w:t>
+            </w:r>
+            <w:proofErr w:type="spellEnd"/>
           </w:p>
         </w:tc>
         <w:tc>

</xml_diff>